<commit_message>
update, add table output
</commit_message>
<xml_diff>
--- a/project2.docx
+++ b/project2.docx
@@ -7346,6 +7346,230 @@
       <w:r>
         <w:br/>
       </w:r>
+      <w:r>
+        <w:rPr>
+          <w:rStyle w:val="KeywordTok"/>
+        </w:rPr>
+        <w:t xml:space="preserve">head</w:t>
+      </w:r>
+      <w:r>
+        <w:rPr>
+          <w:rStyle w:val="NormalTok"/>
+        </w:rPr>
+        <w:t xml:space="preserve">(classifier)</w:t>
+      </w:r>
+    </w:p>
+    <w:p>
+      <w:pPr>
+        <w:pStyle w:val="SourceCode"/>
+      </w:pPr>
+      <w:r>
+        <w:rPr>
+          <w:rStyle w:val="VerbatimChar"/>
+        </w:rPr>
+        <w:t xml:space="preserve">##   recursive.tree conditional.inference.tree random.forest bootstrap svm</w:t>
+      </w:r>
+      <w:r>
+        <w:br/>
+      </w:r>
+      <w:r>
+        <w:rPr>
+          <w:rStyle w:val="VerbatimChar"/>
+        </w:rPr>
+        <w:t xml:space="preserve">## 1              0                          0             0         0   0</w:t>
+      </w:r>
+      <w:r>
+        <w:br/>
+      </w:r>
+      <w:r>
+        <w:rPr>
+          <w:rStyle w:val="VerbatimChar"/>
+        </w:rPr>
+        <w:t xml:space="preserve">## 2              1                          1             1         1   1</w:t>
+      </w:r>
+      <w:r>
+        <w:br/>
+      </w:r>
+      <w:r>
+        <w:rPr>
+          <w:rStyle w:val="VerbatimChar"/>
+        </w:rPr>
+        <w:t xml:space="preserve">## 3              0                          0             0         0   0</w:t>
+      </w:r>
+      <w:r>
+        <w:br/>
+      </w:r>
+      <w:r>
+        <w:rPr>
+          <w:rStyle w:val="VerbatimChar"/>
+        </w:rPr>
+        <w:t xml:space="preserve">## 4              1                          1             1         1   1</w:t>
+      </w:r>
+      <w:r>
+        <w:br/>
+      </w:r>
+      <w:r>
+        <w:rPr>
+          <w:rStyle w:val="VerbatimChar"/>
+        </w:rPr>
+        <w:t xml:space="preserve">## 5              0                          0             0         0   0</w:t>
+      </w:r>
+      <w:r>
+        <w:br/>
+      </w:r>
+      <w:r>
+        <w:rPr>
+          <w:rStyle w:val="VerbatimChar"/>
+        </w:rPr>
+        <w:t xml:space="preserve">## 6              0                          0             0         0   0</w:t>
+      </w:r>
+      <w:r>
+        <w:br/>
+      </w:r>
+      <w:r>
+        <w:rPr>
+          <w:rStyle w:val="VerbatimChar"/>
+        </w:rPr>
+        <w:t xml:space="preserve">##   naive.bayes neutral.network qda rda Sum predition</w:t>
+      </w:r>
+      <w:r>
+        <w:br/>
+      </w:r>
+      <w:r>
+        <w:rPr>
+          <w:rStyle w:val="VerbatimChar"/>
+        </w:rPr>
+        <w:t xml:space="preserve">## 1           0               0   0   0   0    benign</w:t>
+      </w:r>
+      <w:r>
+        <w:br/>
+      </w:r>
+      <w:r>
+        <w:rPr>
+          <w:rStyle w:val="VerbatimChar"/>
+        </w:rPr>
+        <w:t xml:space="preserve">## 2           1               1   1   1   9 malignant</w:t>
+      </w:r>
+      <w:r>
+        <w:br/>
+      </w:r>
+      <w:r>
+        <w:rPr>
+          <w:rStyle w:val="VerbatimChar"/>
+        </w:rPr>
+        <w:t xml:space="preserve">## 3           0               0   0   0   0    benign</w:t>
+      </w:r>
+      <w:r>
+        <w:br/>
+      </w:r>
+      <w:r>
+        <w:rPr>
+          <w:rStyle w:val="VerbatimChar"/>
+        </w:rPr>
+        <w:t xml:space="preserve">## 4           1               1   1   1   9 malignant</w:t>
+      </w:r>
+      <w:r>
+        <w:br/>
+      </w:r>
+      <w:r>
+        <w:rPr>
+          <w:rStyle w:val="VerbatimChar"/>
+        </w:rPr>
+        <w:t xml:space="preserve">## 5           0               0   0   0   0    benign</w:t>
+      </w:r>
+      <w:r>
+        <w:br/>
+      </w:r>
+      <w:r>
+        <w:rPr>
+          <w:rStyle w:val="VerbatimChar"/>
+        </w:rPr>
+        <w:t xml:space="preserve">## 6           0               0   0   0   0    benign</w:t>
+      </w:r>
+    </w:p>
+    <w:p>
+      <w:pPr>
+        <w:pStyle w:val="SourceCode"/>
+      </w:pPr>
+      <w:r>
+        <w:rPr>
+          <w:rStyle w:val="KeywordTok"/>
+        </w:rPr>
+        <w:t xml:space="preserve">table</w:t>
+      </w:r>
+      <w:r>
+        <w:rPr>
+          <w:rStyle w:val="NormalTok"/>
+        </w:rPr>
+        <w:t xml:space="preserve">(classifier</w:t>
+      </w:r>
+      <w:r>
+        <w:rPr>
+          <w:rStyle w:val="OperatorTok"/>
+        </w:rPr>
+        <w:t xml:space="preserve">$</w:t>
+      </w:r>
+      <w:r>
+        <w:rPr>
+          <w:rStyle w:val="NormalTok"/>
+        </w:rPr>
+        <w:t xml:space="preserve">predition, valid</w:t>
+      </w:r>
+      <w:r>
+        <w:rPr>
+          <w:rStyle w:val="OperatorTok"/>
+        </w:rPr>
+        <w:t xml:space="preserve">$</w:t>
+      </w:r>
+      <w:r>
+        <w:rPr>
+          <w:rStyle w:val="NormalTok"/>
+        </w:rPr>
+        <w:t xml:space="preserve">Class)</w:t>
+      </w:r>
+    </w:p>
+    <w:p>
+      <w:pPr>
+        <w:pStyle w:val="SourceCode"/>
+      </w:pPr>
+      <w:r>
+        <w:rPr>
+          <w:rStyle w:val="VerbatimChar"/>
+        </w:rPr>
+        <w:t xml:space="preserve">##            </w:t>
+      </w:r>
+      <w:r>
+        <w:br/>
+      </w:r>
+      <w:r>
+        <w:rPr>
+          <w:rStyle w:val="VerbatimChar"/>
+        </w:rPr>
+        <w:t xml:space="preserve">##             benign malignant</w:t>
+      </w:r>
+      <w:r>
+        <w:br/>
+      </w:r>
+      <w:r>
+        <w:rPr>
+          <w:rStyle w:val="VerbatimChar"/>
+        </w:rPr>
+        <w:t xml:space="preserve">##   benign        86         1</w:t>
+      </w:r>
+      <w:r>
+        <w:br/>
+      </w:r>
+      <w:r>
+        <w:rPr>
+          <w:rStyle w:val="VerbatimChar"/>
+        </w:rPr>
+        <w:t xml:space="preserve">##   malignant      6        55</w:t>
+      </w:r>
+    </w:p>
+    <w:p>
+      <w:pPr>
+        <w:pStyle w:val="SourceCode"/>
+      </w:pPr>
       <w:r>
         <w:rPr>
           <w:rStyle w:val="CommentTok"/>

</xml_diff>